<commit_message>
added simple_nn with RNN predictor. it seems to be training well. ready to train with dropout
</commit_message>
<xml_diff>
--- a/assets/Performance_Evaluation.docx
+++ b/assets/Performance_Evaluation.docx
@@ -56,15 +56,7 @@
         </w:numPr>
       </w:pPr>
       <w:r>
-        <w:t xml:space="preserve">Lookback[t]h – the model is revealed t timesteps before </w:t>
-      </w:r>
-      <w:proofErr w:type="spellStart"/>
-      <w:r>
-        <w:t>realtime</w:t>
-      </w:r>
-      <w:proofErr w:type="spellEnd"/>
-      <w:r>
-        <w:t xml:space="preserve"> as input. If lookback is 0 or not mentioned it means the model only receives one timestep as input.</w:t>
+        <w:t>Lookback[t]h – the model is revealed t timesteps before realtime as input. If lookback is 0 or not mentioned it means the model only receives one timestep as input.</w:t>
       </w:r>
     </w:p>
     <w:p>
@@ -99,13 +91,8 @@
           <w:numId w:val="10"/>
         </w:numPr>
       </w:pPr>
-      <w:proofErr w:type="spellStart"/>
-      <w:r>
-        <w:t>No_intensity</w:t>
-      </w:r>
-      <w:proofErr w:type="spellEnd"/>
-      <w:r>
-        <w:t xml:space="preserve"> – the intensity parameter will be left out from the model inputs.</w:t>
+      <w:r>
+        <w:t>No_intensity – the intensity parameter will be left out from the model inputs.</w:t>
       </w:r>
     </w:p>
     <w:p>
@@ -227,31 +214,7 @@
           <w:rPr>
             <w:rFonts w:ascii="Cambria Math" w:hAnsi="Cambria Math"/>
           </w:rPr>
-          <m:t xml:space="preserve">=the </m:t>
-        </m:r>
-        <m:r>
-          <w:rPr>
-            <w:rFonts w:ascii="Cambria Math" w:hAnsi="Cambria Math"/>
-          </w:rPr>
-          <m:t>newest</m:t>
-        </m:r>
-        <m:r>
-          <w:rPr>
-            <w:rFonts w:ascii="Cambria Math" w:hAnsi="Cambria Math"/>
-          </w:rPr>
-          <m:t xml:space="preserve"> timestep revealed to the model</m:t>
-        </m:r>
-        <m:r>
-          <w:rPr>
-            <w:rFonts w:ascii="Cambria Math" w:hAnsi="Cambria Math"/>
-          </w:rPr>
-          <m:t xml:space="preserve"> input</m:t>
-        </m:r>
-        <m:r>
-          <w:rPr>
-            <w:rFonts w:ascii="Cambria Math" w:hAnsi="Cambria Math"/>
-          </w:rPr>
-          <m:t xml:space="preserve"> </m:t>
+          <m:t xml:space="preserve">=the newest timestep revealed to the model input </m:t>
         </m:r>
       </m:oMath>
       <w:r>
@@ -300,19 +263,7 @@
           <w:rPr>
             <w:rFonts w:ascii="Cambria Math" w:hAnsi="Cambria Math"/>
           </w:rPr>
-          <m:t xml:space="preserve">=the newest timestep </m:t>
-        </m:r>
-        <m:r>
-          <w:rPr>
-            <w:rFonts w:ascii="Cambria Math" w:hAnsi="Cambria Math"/>
-          </w:rPr>
-          <m:t>we will attempt to forecast</m:t>
-        </m:r>
-        <m:r>
-          <w:rPr>
-            <w:rFonts w:ascii="Cambria Math" w:hAnsi="Cambria Math"/>
-          </w:rPr>
-          <m:t xml:space="preserve"> </m:t>
+          <m:t xml:space="preserve">=the newest timestep we will attempt to forecast </m:t>
         </m:r>
       </m:oMath>
       <w:r>
@@ -1003,25 +954,7 @@
                   <w:rPr>
                     <w:rFonts w:ascii="Cambria Math" w:hAnsi="Cambria Math"/>
                   </w:rPr>
-                  <m:t xml:space="preserve">  </m:t>
-                </m:r>
-                <m:r>
-                  <w:rPr>
-                    <w:rFonts w:ascii="Cambria Math" w:hAnsi="Cambria Math"/>
-                  </w:rPr>
-                  <m:t xml:space="preserve">, </m:t>
-                </m:r>
-                <m:r>
-                  <w:rPr>
-                    <w:rFonts w:ascii="Cambria Math" w:hAnsi="Cambria Math"/>
-                  </w:rPr>
-                  <m:t xml:space="preserve">                                             </m:t>
-                </m:r>
-                <m:r>
-                  <w:rPr>
-                    <w:rFonts w:ascii="Cambria Math" w:hAnsi="Cambria Math"/>
-                  </w:rPr>
-                  <m:t xml:space="preserve"> if </m:t>
+                  <m:t xml:space="preserve">  ,                                               if </m:t>
                 </m:r>
                 <m:sSub>
                   <m:sSubPr>
@@ -1206,13 +1139,7 @@
           </w:tcPr>
           <w:p>
             <w:r>
-              <w:t>Lookback1h-Forecast</w:t>
-            </w:r>
-            <w:r>
-              <w:t>2</w:t>
-            </w:r>
-            <w:r>
-              <w:t>h</w:t>
+              <w:t>Lookback1h-Forecast2h</w:t>
             </w:r>
           </w:p>
         </w:tc>
@@ -1234,13 +1161,7 @@
           </w:tcPr>
           <w:p>
             <w:r>
-              <w:t>Lookback</w:t>
-            </w:r>
-            <w:r>
-              <w:t>3</w:t>
-            </w:r>
-            <w:r>
-              <w:t>h-Forecast1h</w:t>
+              <w:t>Lookback3h-Forecast1h</w:t>
             </w:r>
           </w:p>
         </w:tc>
@@ -1262,13 +1183,7 @@
           </w:tcPr>
           <w:p>
             <w:r>
-              <w:t>Lookback</w:t>
-            </w:r>
-            <w:r>
-              <w:t>3</w:t>
-            </w:r>
-            <w:r>
-              <w:t>h-Forecast2h</w:t>
+              <w:t>Lookback3h-Forecast2h</w:t>
             </w:r>
           </w:p>
         </w:tc>
@@ -1464,13 +1379,8 @@
         </w:numPr>
       </w:pPr>
       <w:r>
-        <w:t xml:space="preserve">Forecast1h, </w:t>
-      </w:r>
-      <w:proofErr w:type="spellStart"/>
-      <w:r>
-        <w:t>No_Intensity</w:t>
-      </w:r>
-      <w:proofErr w:type="spellEnd"/>
+        <w:t>Forecast1h, No_Intensity</w:t>
+      </w:r>
     </w:p>
     <w:p>
       <w:pPr>
@@ -1513,10 +1423,7 @@
           </w:tcPr>
           <w:p>
             <w:r>
-              <w:t xml:space="preserve">Validation </w:t>
-            </w:r>
-            <w:r>
-              <w:t>Mean Absolute Error</w:t>
+              <w:t>Validation Mean Absolute Error</w:t>
             </w:r>
           </w:p>
         </w:tc>
@@ -1594,13 +1501,8 @@
           </w:tcPr>
           <w:p>
             <w:r>
-              <w:t xml:space="preserve">Forecast1h </w:t>
+              <w:t>Forecast1h No_Intensity</w:t>
             </w:r>
-            <w:proofErr w:type="spellStart"/>
-            <w:r>
-              <w:t>No_Intensity</w:t>
-            </w:r>
-            <w:proofErr w:type="spellEnd"/>
           </w:p>
         </w:tc>
         <w:tc>
@@ -1774,15 +1676,7 @@
     </w:p>
     <w:p>
       <w:r>
-        <w:t xml:space="preserve">We conclude that training does not converge. </w:t>
-      </w:r>
-      <w:proofErr w:type="gramStart"/>
-      <w:r>
-        <w:t>Next</w:t>
-      </w:r>
-      <w:proofErr w:type="gramEnd"/>
-      <w:r>
-        <w:t xml:space="preserve"> we will attempt to fix these problems by normalizing the input data.</w:t>
+        <w:t>We conclude that training does not converge. Next we will attempt to fix these problems by normalizing the input data.</w:t>
       </w:r>
     </w:p>
     <w:p>
@@ -1868,13 +1762,7 @@
         </w:numPr>
       </w:pPr>
       <w:r>
-        <w:t>Trained 4 different simple NNs</w:t>
-      </w:r>
-      <w:r>
-        <w:t xml:space="preserve"> on the normalized data</w:t>
-      </w:r>
-      <w:r>
-        <w:t>:</w:t>
+        <w:t>Trained 4 different simple NNs on the normalized data:</w:t>
       </w:r>
     </w:p>
     <w:p>
@@ -1922,13 +1810,8 @@
         </w:numPr>
       </w:pPr>
       <w:r>
-        <w:t xml:space="preserve">Forecast1h, </w:t>
-      </w:r>
-      <w:proofErr w:type="spellStart"/>
-      <w:r>
-        <w:t>No_Intensity</w:t>
-      </w:r>
-      <w:proofErr w:type="spellEnd"/>
+        <w:t>Forecast1h, No_Intensity</w:t>
+      </w:r>
     </w:p>
     <w:p>
       <w:pPr>
@@ -1961,10 +1844,7 @@
           </w:tcPr>
           <w:p>
             <w:r>
-              <w:t>Simple NN</w:t>
-            </w:r>
-            <w:r>
-              <w:t xml:space="preserve"> Normalized Inputs</w:t>
+              <w:t>Simple NN Normalized Inputs</w:t>
             </w:r>
           </w:p>
         </w:tc>
@@ -2052,13 +1932,8 @@
           </w:tcPr>
           <w:p>
             <w:r>
-              <w:t xml:space="preserve">Forecast1h </w:t>
+              <w:t>Forecast1h No_Intensity</w:t>
             </w:r>
-            <w:proofErr w:type="spellStart"/>
-            <w:r>
-              <w:t>No_Intensity</w:t>
-            </w:r>
-            <w:proofErr w:type="spellEnd"/>
           </w:p>
         </w:tc>
         <w:tc>
@@ -2299,10 +2174,7 @@
         <w:t>Normalized Data</w:t>
       </w:r>
       <w:r>
-        <w:t xml:space="preserve"> </w:t>
-      </w:r>
-      <w:r>
-        <w:t>(as before)</w:t>
+        <w:t xml:space="preserve"> (as before)</w:t>
       </w:r>
       <w:r>
         <w:t>.</w:t>
@@ -2317,15 +2189,7 @@
         </w:numPr>
       </w:pPr>
       <w:r>
-        <w:t xml:space="preserve">Added residual connections to </w:t>
-      </w:r>
-      <w:proofErr w:type="gramStart"/>
-      <w:r>
-        <w:t>the Simple</w:t>
-      </w:r>
-      <w:proofErr w:type="gramEnd"/>
-      <w:r>
-        <w:t xml:space="preserve"> NN from before.</w:t>
+        <w:t>Added residual connections to the Simple NN from before.</w:t>
       </w:r>
     </w:p>
     <w:p>
@@ -2371,10 +2235,7 @@
           </w:tcPr>
           <w:p>
             <w:r>
-              <w:t>Residual</w:t>
-            </w:r>
-            <w:r>
-              <w:t xml:space="preserve"> NN Normalized Inputs</w:t>
+              <w:t>Residual NN Normalized Inputs</w:t>
             </w:r>
           </w:p>
         </w:tc>
@@ -2434,13 +2295,8 @@
         <w:t xml:space="preserve"> (blue)</w:t>
       </w:r>
       <w:r>
-        <w:t xml:space="preserve"> vs. </w:t>
-      </w:r>
-      <w:proofErr w:type="spellStart"/>
-      <w:r>
-        <w:t>SimpleNN</w:t>
-      </w:r>
-      <w:proofErr w:type="spellEnd"/>
+        <w:t xml:space="preserve"> vs. SimpleNN</w:t>
+      </w:r>
       <w:r>
         <w:t xml:space="preserve"> (orange)</w:t>
       </w:r>
@@ -2522,13 +2378,7 @@
     </w:p>
     <w:p>
       <w:r>
-        <w:t xml:space="preserve">We have now successfully surpassed the Naïve model that only reached a MAE of </w:t>
-      </w:r>
-      <w:r>
-        <w:t>1.697</w:t>
-      </w:r>
-      <w:r>
-        <w:t xml:space="preserve"> for Forecast1h without lookback.</w:t>
+        <w:t>We have now successfully surpassed the Naïve model that only reached a MAE of 1.697 for Forecast1h without lookback.</w:t>
       </w:r>
     </w:p>
     <w:p>
@@ -2572,13 +2422,7 @@
         </w:numPr>
       </w:pPr>
       <w:r>
-        <w:t>We wish t</w:t>
-      </w:r>
-      <w:r>
-        <w:t>o determine the importance of each parameter</w:t>
-      </w:r>
-      <w:r>
-        <w:t>.</w:t>
+        <w:t>We wish to determine the importance of each parameter.</w:t>
       </w:r>
     </w:p>
     <w:p>
@@ -2590,16 +2434,7 @@
         </w:numPr>
       </w:pPr>
       <w:r>
-        <w:t>N</w:t>
-      </w:r>
-      <w:r>
-        <w:t xml:space="preserve">oise was added to each parameter in the trained networks, and the impact on the MAE </w:t>
-      </w:r>
-      <w:r>
-        <w:t xml:space="preserve">for the validation set </w:t>
-      </w:r>
-      <w:r>
-        <w:t>was measured.</w:t>
+        <w:t>Noise was added to each parameter in the trained networks, and the impact on the MAE for the validation set was measured.</w:t>
       </w:r>
     </w:p>
     <w:p>
@@ -2862,15 +2697,7 @@
         </w:numPr>
       </w:pPr>
       <w:r>
-        <w:t xml:space="preserve">Normalized date and </w:t>
-      </w:r>
-      <w:proofErr w:type="spellStart"/>
-      <w:r>
-        <w:t>lon</w:t>
-      </w:r>
-      <w:proofErr w:type="spellEnd"/>
-      <w:r>
-        <w:t xml:space="preserve"> to the range </w:t>
+        <w:t xml:space="preserve">Normalized date and lon to the range </w:t>
       </w:r>
       <m:oMath>
         <m:r>
@@ -2893,15 +2720,7 @@
         </w:numPr>
       </w:pPr>
       <w:r>
-        <w:t xml:space="preserve">Added the sin and cos of the normalized date and </w:t>
-      </w:r>
-      <w:proofErr w:type="spellStart"/>
-      <w:r>
-        <w:t>lon</w:t>
-      </w:r>
-      <w:proofErr w:type="spellEnd"/>
-      <w:r>
-        <w:t xml:space="preserve"> parameters as inputs to the network.</w:t>
+        <w:t>Added the sin and cos of the normalized date and lon parameters as inputs to the network.</w:t>
       </w:r>
     </w:p>
     <w:p>
@@ -3130,22 +2949,7 @@
     </w:p>
     <w:p>
       <w:r>
-        <w:t>We have now successfully surpassed the</w:t>
-      </w:r>
-      <w:r>
-        <w:t xml:space="preserve"> best</w:t>
-      </w:r>
-      <w:r>
-        <w:t xml:space="preserve"> Naïve model that</w:t>
-      </w:r>
-      <w:r>
-        <w:t xml:space="preserve"> used a lookback. The best Naïve model used lookback1h</w:t>
-      </w:r>
-      <w:r>
-        <w:t xml:space="preserve"> only reached a MAE of 1.065 for Forecast1h</w:t>
-      </w:r>
-      <w:r>
-        <w:t>.</w:t>
+        <w:t>We have now successfully surpassed the best Naïve model that used a lookback. The best Naïve model used lookback1h only reached a MAE of 1.065 for Forecast1h.</w:t>
       </w:r>
       <w:r>
         <w:t xml:space="preserve"> We have now been able to reach MAE of 0.98</w:t>
@@ -3257,15 +3061,7 @@
         </w:numPr>
       </w:pPr>
       <w:r>
-        <w:t xml:space="preserve">Normalized date and </w:t>
-      </w:r>
-      <w:proofErr w:type="spellStart"/>
-      <w:r>
-        <w:t>lon</w:t>
-      </w:r>
-      <w:proofErr w:type="spellEnd"/>
-      <w:r>
-        <w:t xml:space="preserve"> to the range </w:t>
+        <w:t xml:space="preserve">Normalized date and lon to the range </w:t>
       </w:r>
       <m:oMath>
         <m:r>
@@ -3276,10 +3072,7 @@
         </m:r>
       </m:oMath>
       <w:r>
-        <w:t xml:space="preserve"> </w:t>
-      </w:r>
-      <w:r>
-        <w:t>(as before.</w:t>
+        <w:t xml:space="preserve"> (as before.</w:t>
       </w:r>
     </w:p>
     <w:p>
@@ -3291,27 +3084,7 @@
         </w:numPr>
       </w:pPr>
       <w:r>
-        <w:t xml:space="preserve">Added the sin and cos of the normalized date and </w:t>
-      </w:r>
-      <w:proofErr w:type="spellStart"/>
-      <w:r>
-        <w:t>lon</w:t>
-      </w:r>
-      <w:proofErr w:type="spellEnd"/>
-      <w:r>
-        <w:t xml:space="preserve"> parameters as inputs to the network</w:t>
-      </w:r>
-      <w:r>
-        <w:t xml:space="preserve"> </w:t>
-      </w:r>
-      <w:r>
-        <w:t>(as before</w:t>
-      </w:r>
-      <w:r>
-        <w:t>)</w:t>
-      </w:r>
-      <w:r>
-        <w:t>.</w:t>
+        <w:t>Added the sin and cos of the normalized date and lon parameters as inputs to the network (as before).</w:t>
       </w:r>
     </w:p>
     <w:p>
@@ -3323,19 +3096,7 @@
         </w:numPr>
       </w:pPr>
       <w:r>
-        <w:t>Added a lookback3h</w:t>
-      </w:r>
-      <w:r>
-        <w:t xml:space="preserve"> </w:t>
-      </w:r>
-      <w:r>
-        <w:t>(as before</w:t>
-      </w:r>
-      <w:r>
-        <w:t>)</w:t>
-      </w:r>
-      <w:r>
-        <w:t>.</w:t>
+        <w:t>Added a lookback3h (as before).</w:t>
       </w:r>
     </w:p>
     <w:p>
@@ -3347,23 +3108,7 @@
         </w:numPr>
       </w:pPr>
       <w:r>
-        <w:t xml:space="preserve">Removed all features but: date, </w:t>
-      </w:r>
-      <w:proofErr w:type="spellStart"/>
-      <w:r>
-        <w:t>lon</w:t>
-      </w:r>
-      <w:proofErr w:type="spellEnd"/>
-      <w:r>
-        <w:t xml:space="preserve">, </w:t>
-      </w:r>
-      <w:proofErr w:type="spellStart"/>
-      <w:r>
-        <w:t>lat</w:t>
-      </w:r>
-      <w:proofErr w:type="spellEnd"/>
-      <w:r>
-        <w:t>, za, intensity.</w:t>
+        <w:t>Removed all features but: date, lon, lat, za, intensity.</w:t>
       </w:r>
     </w:p>
     <w:p>
@@ -3581,15 +3326,395 @@
     </w:p>
     <w:p>
       <w:r>
-        <w:t>Further improved to 0.94 MAE</w:t>
-      </w:r>
-      <w:r>
-        <w:t xml:space="preserve"> on the validation set.</w:t>
+        <w:t>Further improved to 0.94 MAE on the validation set.</w:t>
       </w:r>
     </w:p>
     <w:p>
       <w:r>
         <w:t>We concluded that the other parameters we left out were not important to the network as we were able to beat our best benchmark without them.</w:t>
+      </w:r>
+    </w:p>
+    <w:p>
+      <w:r>
+        <w:br w:type="page"/>
+      </w:r>
+    </w:p>
+    <w:p>
+      <w:pPr>
+        <w:pStyle w:val="Heading2"/>
+      </w:pPr>
+      <w:r>
+        <w:lastRenderedPageBreak/>
+        <w:t>Adding Skip Connection with Naïve Model Output</w:t>
+      </w:r>
+    </w:p>
+    <w:p>
+      <w:pPr>
+        <w:pStyle w:val="Heading3"/>
+      </w:pPr>
+      <w:r>
+        <w:t>Experiment Setup</w:t>
+      </w:r>
+    </w:p>
+    <w:p>
+      <w:pPr>
+        <w:pStyle w:val="ListParagraph"/>
+        <w:numPr>
+          <w:ilvl w:val="0"/>
+          <w:numId w:val="10"/>
+        </w:numPr>
+      </w:pPr>
+      <w:r>
+        <w:t>Training dataset years: 1979-2024</w:t>
+      </w:r>
+    </w:p>
+    <w:p>
+      <w:pPr>
+        <w:pStyle w:val="ListParagraph"/>
+        <w:numPr>
+          <w:ilvl w:val="0"/>
+          <w:numId w:val="10"/>
+        </w:numPr>
+      </w:pPr>
+      <w:r>
+        <w:t>Validation was selected randomly. 25% holdout of training. Done deterministically across all experiments.</w:t>
+      </w:r>
+    </w:p>
+    <w:p>
+      <w:pPr>
+        <w:pStyle w:val="ListParagraph"/>
+        <w:numPr>
+          <w:ilvl w:val="0"/>
+          <w:numId w:val="10"/>
+        </w:numPr>
+      </w:pPr>
+      <w:r>
+        <w:t>Normalized data (as before).</w:t>
+      </w:r>
+    </w:p>
+    <w:p>
+      <w:pPr>
+        <w:pStyle w:val="ListParagraph"/>
+        <w:numPr>
+          <w:ilvl w:val="0"/>
+          <w:numId w:val="10"/>
+        </w:numPr>
+      </w:pPr>
+      <w:r>
+        <w:t>Simple</w:t>
+      </w:r>
+      <w:r>
+        <w:t xml:space="preserve"> N</w:t>
+      </w:r>
+      <w:r>
+        <w:t>N</w:t>
+      </w:r>
+      <w:r>
+        <w:t>.</w:t>
+      </w:r>
+    </w:p>
+    <w:p>
+      <w:pPr>
+        <w:pStyle w:val="ListParagraph"/>
+        <w:numPr>
+          <w:ilvl w:val="0"/>
+          <w:numId w:val="10"/>
+        </w:numPr>
+      </w:pPr>
+      <w:r>
+        <w:t xml:space="preserve">Normalized date and lon to the range </w:t>
+      </w:r>
+      <m:oMath>
+        <m:r>
+          <w:rPr>
+            <w:rFonts w:ascii="Cambria Math" w:hAnsi="Cambria Math"/>
+          </w:rPr>
+          <m:t>[0,2π]</m:t>
+        </m:r>
+      </m:oMath>
+      <w:r>
+        <w:t xml:space="preserve"> (as before.</w:t>
+      </w:r>
+    </w:p>
+    <w:p>
+      <w:pPr>
+        <w:pStyle w:val="ListParagraph"/>
+        <w:numPr>
+          <w:ilvl w:val="0"/>
+          <w:numId w:val="10"/>
+        </w:numPr>
+      </w:pPr>
+      <w:r>
+        <w:t>Added the sin and cos of the normalized date and lon parameters as inputs to the network (as before).</w:t>
+      </w:r>
+    </w:p>
+    <w:p>
+      <w:pPr>
+        <w:pStyle w:val="ListParagraph"/>
+        <w:numPr>
+          <w:ilvl w:val="0"/>
+          <w:numId w:val="10"/>
+        </w:numPr>
+      </w:pPr>
+      <w:r>
+        <w:t>Added a lookback3h (as before).</w:t>
+      </w:r>
+    </w:p>
+    <w:p>
+      <w:pPr>
+        <w:pStyle w:val="ListParagraph"/>
+        <w:numPr>
+          <w:ilvl w:val="0"/>
+          <w:numId w:val="10"/>
+        </w:numPr>
+      </w:pPr>
+      <w:r>
+        <w:t>Removed all features but: date, lon, lat, za, intensity.</w:t>
+      </w:r>
+    </w:p>
+    <w:p>
+      <w:pPr>
+        <w:pStyle w:val="ListParagraph"/>
+        <w:numPr>
+          <w:ilvl w:val="0"/>
+          <w:numId w:val="10"/>
+        </w:numPr>
+      </w:pPr>
+      <w:r>
+        <w:t>Added a skip connection to the last linear layer with the Naïve model outputs for lookbacks0-3h.</w:t>
+      </w:r>
+    </w:p>
+    <w:p>
+      <w:pPr>
+        <w:pStyle w:val="ListParagraph"/>
+        <w:numPr>
+          <w:ilvl w:val="0"/>
+          <w:numId w:val="10"/>
+        </w:numPr>
+      </w:pPr>
+      <w:r>
+        <w:t>Initialized last lin layer weights to be ¼ for the skip connections and 0 for the rest of the neurons. Biases are initialized to 0.</w:t>
+      </w:r>
+    </w:p>
+    <w:p>
+      <w:pPr>
+        <w:pStyle w:val="ListParagraph"/>
+        <w:numPr>
+          <w:ilvl w:val="0"/>
+          <w:numId w:val="10"/>
+        </w:numPr>
+      </w:pPr>
+      <w:r>
+        <w:t>Trained a Residual NN on normalized inputs and tested the Forecast1h version.</w:t>
+      </w:r>
+    </w:p>
+    <w:p>
+      <w:pPr>
+        <w:pStyle w:val="Heading3"/>
+      </w:pPr>
+      <w:r>
+        <w:t>Results</w:t>
+      </w:r>
+    </w:p>
+    <w:tbl>
+      <w:tblPr>
+        <w:tblStyle w:val="TableGrid"/>
+        <w:tblW w:w="0" w:type="auto"/>
+        <w:tblBorders>
+          <w:top w:val="none" w:sz="0" w:space="0" w:color="auto"/>
+          <w:left w:val="none" w:sz="0" w:space="0" w:color="auto"/>
+          <w:bottom w:val="none" w:sz="0" w:space="0" w:color="auto"/>
+          <w:right w:val="none" w:sz="0" w:space="0" w:color="auto"/>
+        </w:tblBorders>
+        <w:tblLook w:val="04A0" w:firstRow="1" w:lastRow="0" w:firstColumn="1" w:lastColumn="0" w:noHBand="0" w:noVBand="1"/>
+      </w:tblPr>
+      <w:tblGrid>
+        <w:gridCol w:w="4327"/>
+        <w:gridCol w:w="4313"/>
+      </w:tblGrid>
+      <w:tr>
+        <w:tc>
+          <w:tcPr>
+            <w:tcW w:w="4327" w:type="dxa"/>
+          </w:tcPr>
+          <w:p>
+            <w:r>
+              <w:t>Simple</w:t>
+            </w:r>
+            <w:r>
+              <w:t xml:space="preserve"> NN Normalized Reduced Inputs</w:t>
+            </w:r>
+            <w:r>
+              <w:t xml:space="preserve"> Skip Connection</w:t>
+            </w:r>
+          </w:p>
+        </w:tc>
+        <w:tc>
+          <w:tcPr>
+            <w:tcW w:w="4313" w:type="dxa"/>
+          </w:tcPr>
+          <w:p>
+            <w:r>
+              <w:t>Validation Mean Absolute Error</w:t>
+            </w:r>
+          </w:p>
+        </w:tc>
+      </w:tr>
+      <w:tr>
+        <w:tc>
+          <w:tcPr>
+            <w:tcW w:w="4327" w:type="dxa"/>
+          </w:tcPr>
+          <w:p>
+            <w:r>
+              <w:t>Lookback3h-Forecast1h</w:t>
+            </w:r>
+          </w:p>
+        </w:tc>
+        <w:tc>
+          <w:tcPr>
+            <w:tcW w:w="4313" w:type="dxa"/>
+          </w:tcPr>
+          <w:p>
+            <w:r>
+              <w:t>0.</w:t>
+            </w:r>
+            <w:r>
+              <w:t>89</w:t>
+            </w:r>
+          </w:p>
+        </w:tc>
+      </w:tr>
+    </w:tbl>
+    <w:p>
+      <w:pPr>
+        <w:pStyle w:val="Heading3"/>
+      </w:pPr>
+      <w:r>
+        <w:t>Training Process</w:t>
+      </w:r>
+    </w:p>
+    <w:p>
+      <w:pPr>
+        <w:rPr>
+          <w:noProof/>
+        </w:rPr>
+      </w:pPr>
+      <w:r>
+        <w:t>Validation Mean Absolute Error:</w:t>
+      </w:r>
+      <w:r>
+        <w:rPr>
+          <w:noProof/>
+        </w:rPr>
+        <w:drawing>
+          <wp:inline distT="0" distB="0" distL="0" distR="0" wp14:anchorId="249893DA" wp14:editId="51624420">
+            <wp:extent cx="5486400" cy="2743200"/>
+            <wp:effectExtent l="0" t="0" r="0" b="0"/>
+            <wp:docPr id="636328547" name="Picture 1"/>
+            <wp:cNvGraphicFramePr>
+              <a:graphicFrameLocks xmlns:a="http://schemas.openxmlformats.org/drawingml/2006/main" noChangeAspect="1"/>
+            </wp:cNvGraphicFramePr>
+            <a:graphic xmlns:a="http://schemas.openxmlformats.org/drawingml/2006/main">
+              <a:graphicData uri="http://schemas.openxmlformats.org/drawingml/2006/picture">
+                <pic:pic xmlns:pic="http://schemas.openxmlformats.org/drawingml/2006/picture">
+                  <pic:nvPicPr>
+                    <pic:cNvPr id="636328547" name=""/>
+                    <pic:cNvPicPr/>
+                  </pic:nvPicPr>
+                  <pic:blipFill>
+                    <a:blip r:embed="rId17"/>
+                    <a:stretch>
+                      <a:fillRect/>
+                    </a:stretch>
+                  </pic:blipFill>
+                  <pic:spPr>
+                    <a:xfrm>
+                      <a:off x="0" y="0"/>
+                      <a:ext cx="5486400" cy="2743200"/>
+                    </a:xfrm>
+                    <a:prstGeom prst="rect">
+                      <a:avLst/>
+                    </a:prstGeom>
+                  </pic:spPr>
+                </pic:pic>
+              </a:graphicData>
+            </a:graphic>
+          </wp:inline>
+        </w:drawing>
+      </w:r>
+    </w:p>
+    <w:p>
+      <w:pPr>
+        <w:pStyle w:val="Heading3"/>
+      </w:pPr>
+      <w:r>
+        <w:lastRenderedPageBreak/>
+        <w:t>Feature Importance Analysis</w:t>
+      </w:r>
+    </w:p>
+    <w:p>
+      <w:r>
+        <w:drawing>
+          <wp:inline distT="0" distB="0" distL="0" distR="0" wp14:anchorId="35DA63B2" wp14:editId="791411CA">
+            <wp:extent cx="5486400" cy="3291840"/>
+            <wp:effectExtent l="0" t="0" r="0" b="3810"/>
+            <wp:docPr id="789579630" name="Picture 1"/>
+            <wp:cNvGraphicFramePr>
+              <a:graphicFrameLocks xmlns:a="http://schemas.openxmlformats.org/drawingml/2006/main" noChangeAspect="1"/>
+            </wp:cNvGraphicFramePr>
+            <a:graphic xmlns:a="http://schemas.openxmlformats.org/drawingml/2006/main">
+              <a:graphicData uri="http://schemas.openxmlformats.org/drawingml/2006/picture">
+                <pic:pic xmlns:pic="http://schemas.openxmlformats.org/drawingml/2006/picture">
+                  <pic:nvPicPr>
+                    <pic:cNvPr id="789579630" name=""/>
+                    <pic:cNvPicPr/>
+                  </pic:nvPicPr>
+                  <pic:blipFill>
+                    <a:blip r:embed="rId18"/>
+                    <a:stretch>
+                      <a:fillRect/>
+                    </a:stretch>
+                  </pic:blipFill>
+                  <pic:spPr>
+                    <a:xfrm>
+                      <a:off x="0" y="0"/>
+                      <a:ext cx="5486400" cy="3291840"/>
+                    </a:xfrm>
+                    <a:prstGeom prst="rect">
+                      <a:avLst/>
+                    </a:prstGeom>
+                  </pic:spPr>
+                </pic:pic>
+              </a:graphicData>
+            </a:graphic>
+          </wp:inline>
+        </w:drawing>
+      </w:r>
+    </w:p>
+    <w:p>
+      <w:pPr>
+        <w:pStyle w:val="Heading3"/>
+      </w:pPr>
+      <w:r>
+        <w:t>C</w:t>
+      </w:r>
+      <w:r>
+        <w:rPr>
+          <w:lang w:bidi="he-IL"/>
+        </w:rPr>
+        <w:t>onclusion</w:t>
+      </w:r>
+    </w:p>
+    <w:p>
+      <w:r>
+        <w:t>Further improved to 0.</w:t>
+      </w:r>
+      <w:r>
+        <w:t>89</w:t>
+      </w:r>
+      <w:r>
+        <w:t xml:space="preserve"> MAE on the validation set.</w:t>
       </w:r>
     </w:p>
     <w:sectPr>
@@ -4524,6 +4649,7 @@
   <w:style w:type="character" w:default="1" w:styleId="DefaultParagraphFont">
     <w:name w:val="Default Paragraph Font"/>
     <w:uiPriority w:val="1"/>
+    <w:semiHidden/>
     <w:unhideWhenUsed/>
   </w:style>
   <w:style w:type="table" w:default="1" w:styleId="TableNormal">

</xml_diff>

<commit_message>
docx updated with new net
</commit_message>
<xml_diff>
--- a/assets/Performance_Evaluation.docx
+++ b/assets/Performance_Evaluation.docx
@@ -56,15 +56,7 @@
         </w:numPr>
       </w:pPr>
       <w:r>
-        <w:t xml:space="preserve">Lookback[t]h – the model is revealed t timesteps before </w:t>
-      </w:r>
-      <w:proofErr w:type="spellStart"/>
-      <w:r>
-        <w:t>realtime</w:t>
-      </w:r>
-      <w:proofErr w:type="spellEnd"/>
-      <w:r>
-        <w:t xml:space="preserve"> as input. If lookback is 0 or not mentioned it means the model only receives one timestep as input.</w:t>
+        <w:t>Lookback[t]h – the model is revealed t timesteps before realtime as input. If lookback is 0 or not mentioned it means the model only receives one timestep as input.</w:t>
       </w:r>
     </w:p>
     <w:p>
@@ -99,13 +91,8 @@
           <w:numId w:val="10"/>
         </w:numPr>
       </w:pPr>
-      <w:proofErr w:type="spellStart"/>
-      <w:r>
-        <w:t>No_intensity</w:t>
-      </w:r>
-      <w:proofErr w:type="spellEnd"/>
-      <w:r>
-        <w:t xml:space="preserve"> – the intensity parameter will be left out from the model inputs.</w:t>
+      <w:r>
+        <w:t>No_intensity – the intensity parameter will be left out from the model inputs.</w:t>
       </w:r>
     </w:p>
     <w:p>
@@ -1392,13 +1379,8 @@
         </w:numPr>
       </w:pPr>
       <w:r>
-        <w:t xml:space="preserve">Forecast1h, </w:t>
-      </w:r>
-      <w:proofErr w:type="spellStart"/>
-      <w:r>
-        <w:t>No_Intensity</w:t>
-      </w:r>
-      <w:proofErr w:type="spellEnd"/>
+        <w:t>Forecast1h, No_Intensity</w:t>
+      </w:r>
     </w:p>
     <w:p>
       <w:pPr>
@@ -1519,13 +1501,8 @@
           </w:tcPr>
           <w:p>
             <w:r>
-              <w:t xml:space="preserve">Forecast1h </w:t>
+              <w:t>Forecast1h No_Intensity</w:t>
             </w:r>
-            <w:proofErr w:type="spellStart"/>
-            <w:r>
-              <w:t>No_Intensity</w:t>
-            </w:r>
-            <w:proofErr w:type="spellEnd"/>
           </w:p>
         </w:tc>
         <w:tc>
@@ -1699,15 +1676,7 @@
     </w:p>
     <w:p>
       <w:r>
-        <w:t xml:space="preserve">We conclude that training does not converge. </w:t>
-      </w:r>
-      <w:proofErr w:type="gramStart"/>
-      <w:r>
-        <w:t>Next</w:t>
-      </w:r>
-      <w:proofErr w:type="gramEnd"/>
-      <w:r>
-        <w:t xml:space="preserve"> we will attempt to fix these problems by normalizing the input data.</w:t>
+        <w:t>We conclude that training does not converge. Next we will attempt to fix these problems by normalizing the input data.</w:t>
       </w:r>
     </w:p>
     <w:p>
@@ -1841,13 +1810,8 @@
         </w:numPr>
       </w:pPr>
       <w:r>
-        <w:t xml:space="preserve">Forecast1h, </w:t>
-      </w:r>
-      <w:proofErr w:type="spellStart"/>
-      <w:r>
-        <w:t>No_Intensity</w:t>
-      </w:r>
-      <w:proofErr w:type="spellEnd"/>
+        <w:t>Forecast1h, No_Intensity</w:t>
+      </w:r>
     </w:p>
     <w:p>
       <w:pPr>
@@ -1968,13 +1932,8 @@
           </w:tcPr>
           <w:p>
             <w:r>
-              <w:t xml:space="preserve">Forecast1h </w:t>
+              <w:t>Forecast1h No_Intensity</w:t>
             </w:r>
-            <w:proofErr w:type="spellStart"/>
-            <w:r>
-              <w:t>No_Intensity</w:t>
-            </w:r>
-            <w:proofErr w:type="spellEnd"/>
           </w:p>
         </w:tc>
         <w:tc>
@@ -2230,15 +2189,7 @@
         </w:numPr>
       </w:pPr>
       <w:r>
-        <w:t xml:space="preserve">Added residual connections to </w:t>
-      </w:r>
-      <w:proofErr w:type="gramStart"/>
-      <w:r>
-        <w:t>the Simple</w:t>
-      </w:r>
-      <w:proofErr w:type="gramEnd"/>
-      <w:r>
-        <w:t xml:space="preserve"> NN from before.</w:t>
+        <w:t>Added residual connections to the Simple NN from before.</w:t>
       </w:r>
     </w:p>
     <w:p>
@@ -2344,13 +2295,8 @@
         <w:t xml:space="preserve"> (blue)</w:t>
       </w:r>
       <w:r>
-        <w:t xml:space="preserve"> vs. </w:t>
-      </w:r>
-      <w:proofErr w:type="spellStart"/>
-      <w:r>
-        <w:t>SimpleNN</w:t>
-      </w:r>
-      <w:proofErr w:type="spellEnd"/>
+        <w:t xml:space="preserve"> vs. SimpleNN</w:t>
+      </w:r>
       <w:r>
         <w:t xml:space="preserve"> (orange)</w:t>
       </w:r>
@@ -2751,15 +2697,7 @@
         </w:numPr>
       </w:pPr>
       <w:r>
-        <w:t xml:space="preserve">Normalized date and </w:t>
-      </w:r>
-      <w:proofErr w:type="spellStart"/>
-      <w:r>
-        <w:t>lon</w:t>
-      </w:r>
-      <w:proofErr w:type="spellEnd"/>
-      <w:r>
-        <w:t xml:space="preserve"> to the range </w:t>
+        <w:t xml:space="preserve">Normalized date and lon to the range </w:t>
       </w:r>
       <m:oMath>
         <m:r>
@@ -2782,15 +2720,7 @@
         </w:numPr>
       </w:pPr>
       <w:r>
-        <w:t xml:space="preserve">Added the sin and cos of the normalized date and </w:t>
-      </w:r>
-      <w:proofErr w:type="spellStart"/>
-      <w:r>
-        <w:t>lon</w:t>
-      </w:r>
-      <w:proofErr w:type="spellEnd"/>
-      <w:r>
-        <w:t xml:space="preserve"> parameters as inputs to the network.</w:t>
+        <w:t>Added the sin and cos of the normalized date and lon parameters as inputs to the network.</w:t>
       </w:r>
     </w:p>
     <w:p>
@@ -3131,15 +3061,7 @@
         </w:numPr>
       </w:pPr>
       <w:r>
-        <w:t xml:space="preserve">Normalized date and </w:t>
-      </w:r>
-      <w:proofErr w:type="spellStart"/>
-      <w:r>
-        <w:t>lon</w:t>
-      </w:r>
-      <w:proofErr w:type="spellEnd"/>
-      <w:r>
-        <w:t xml:space="preserve"> to the range </w:t>
+        <w:t xml:space="preserve">Normalized date and lon to the range </w:t>
       </w:r>
       <m:oMath>
         <m:r>
@@ -3162,15 +3084,7 @@
         </w:numPr>
       </w:pPr>
       <w:r>
-        <w:t xml:space="preserve">Added the sin and cos of the normalized date and </w:t>
-      </w:r>
-      <w:proofErr w:type="spellStart"/>
-      <w:r>
-        <w:t>lon</w:t>
-      </w:r>
-      <w:proofErr w:type="spellEnd"/>
-      <w:r>
-        <w:t xml:space="preserve"> parameters as inputs to the network (as before).</w:t>
+        <w:t>Added the sin and cos of the normalized date and lon parameters as inputs to the network (as before).</w:t>
       </w:r>
     </w:p>
     <w:p>
@@ -3194,23 +3108,7 @@
         </w:numPr>
       </w:pPr>
       <w:r>
-        <w:t xml:space="preserve">Removed all features but: date, </w:t>
-      </w:r>
-      <w:proofErr w:type="spellStart"/>
-      <w:r>
-        <w:t>lon</w:t>
-      </w:r>
-      <w:proofErr w:type="spellEnd"/>
-      <w:r>
-        <w:t xml:space="preserve">, </w:t>
-      </w:r>
-      <w:proofErr w:type="spellStart"/>
-      <w:r>
-        <w:t>lat</w:t>
-      </w:r>
-      <w:proofErr w:type="spellEnd"/>
-      <w:r>
-        <w:t>, za, intensity.</w:t>
+        <w:t>Removed all features but: date, lon, lat, za, intensity.</w:t>
       </w:r>
     </w:p>
     <w:p>
@@ -3515,15 +3413,7 @@
         </w:numPr>
       </w:pPr>
       <w:r>
-        <w:t xml:space="preserve">Normalized date and </w:t>
-      </w:r>
-      <w:proofErr w:type="spellStart"/>
-      <w:r>
-        <w:t>lon</w:t>
-      </w:r>
-      <w:proofErr w:type="spellEnd"/>
-      <w:r>
-        <w:t xml:space="preserve"> to the range </w:t>
+        <w:t xml:space="preserve">Normalized date and lon to the range </w:t>
       </w:r>
       <m:oMath>
         <m:r>
@@ -3546,15 +3436,7 @@
         </w:numPr>
       </w:pPr>
       <w:r>
-        <w:t xml:space="preserve">Added the sin and cos of the normalized date and </w:t>
-      </w:r>
-      <w:proofErr w:type="spellStart"/>
-      <w:r>
-        <w:t>lon</w:t>
-      </w:r>
-      <w:proofErr w:type="spellEnd"/>
-      <w:r>
-        <w:t xml:space="preserve"> parameters as inputs to the network (as before).</w:t>
+        <w:t>Added the sin and cos of the normalized date and lon parameters as inputs to the network (as before).</w:t>
       </w:r>
     </w:p>
     <w:p>
@@ -3578,23 +3460,7 @@
         </w:numPr>
       </w:pPr>
       <w:r>
-        <w:t xml:space="preserve">Removed all features but: date, </w:t>
-      </w:r>
-      <w:proofErr w:type="spellStart"/>
-      <w:r>
-        <w:t>lon</w:t>
-      </w:r>
-      <w:proofErr w:type="spellEnd"/>
-      <w:r>
-        <w:t xml:space="preserve">, </w:t>
-      </w:r>
-      <w:proofErr w:type="spellStart"/>
-      <w:r>
-        <w:t>lat</w:t>
-      </w:r>
-      <w:proofErr w:type="spellEnd"/>
-      <w:r>
-        <w:t>, za, intensity.</w:t>
+        <w:t>Removed all features but: date, lon, lat, za, intensity.</w:t>
       </w:r>
     </w:p>
     <w:p>
@@ -3618,15 +3484,7 @@
         </w:numPr>
       </w:pPr>
       <w:r>
-        <w:t xml:space="preserve">Initialized last </w:t>
-      </w:r>
-      <w:proofErr w:type="spellStart"/>
-      <w:r>
-        <w:t>lin</w:t>
-      </w:r>
-      <w:proofErr w:type="spellEnd"/>
-      <w:r>
-        <w:t xml:space="preserve"> layer weights to be ¼ for the skip connections and 0 for the rest of the neurons. Biases are initialized to 0.</w:t>
+        <w:t>Initialized last lin layer weights to be ¼ for the skip connections and 0 for the rest of the neurons. Biases are initialized to 0.</w:t>
       </w:r>
     </w:p>
     <w:p>
@@ -3886,23 +3744,7 @@
           <w:b/>
           <w:bCs/>
         </w:rPr>
-        <w:t xml:space="preserve">FROM THIS POINT ON, </w:t>
-      </w:r>
-      <w:proofErr w:type="gramStart"/>
-      <w:r>
-        <w:rPr>
-          <w:b/>
-          <w:bCs/>
-        </w:rPr>
-        <w:t>TRAINING</w:t>
-      </w:r>
-      <w:proofErr w:type="gramEnd"/>
-      <w:r>
-        <w:rPr>
-          <w:b/>
-          <w:bCs/>
-        </w:rPr>
-        <w:t xml:space="preserve"> DATA WAS FIXED.</w:t>
+        <w:t>FROM THIS POINT ON, TRAINING DATA WAS FIXED.</w:t>
       </w:r>
     </w:p>
     <w:p>
@@ -3916,10 +3758,7 @@
       </w:pPr>
       <w:r>
         <w:lastRenderedPageBreak/>
-        <w:t>Adding Skip Connection with Naïve Model Output</w:t>
-      </w:r>
-      <w:r>
-        <w:t xml:space="preserve"> </w:t>
+        <w:t xml:space="preserve">Adding Skip Connection with Naïve Model Output </w:t>
       </w:r>
       <w:r>
         <w:t>on</w:t>
@@ -3993,15 +3832,7 @@
         </w:numPr>
       </w:pPr>
       <w:r>
-        <w:t xml:space="preserve">Normalized date and </w:t>
-      </w:r>
-      <w:proofErr w:type="spellStart"/>
-      <w:r>
-        <w:t>lon</w:t>
-      </w:r>
-      <w:proofErr w:type="spellEnd"/>
-      <w:r>
-        <w:t xml:space="preserve"> to the range </w:t>
+        <w:t xml:space="preserve">Normalized date and lon to the range </w:t>
       </w:r>
       <m:oMath>
         <m:r>
@@ -4024,15 +3855,7 @@
         </w:numPr>
       </w:pPr>
       <w:r>
-        <w:t xml:space="preserve">Added the sin and cos of the normalized date and </w:t>
-      </w:r>
-      <w:proofErr w:type="spellStart"/>
-      <w:r>
-        <w:t>lon</w:t>
-      </w:r>
-      <w:proofErr w:type="spellEnd"/>
-      <w:r>
-        <w:t xml:space="preserve"> parameters as inputs to the network (as before).</w:t>
+        <w:t>Added the sin and cos of the normalized date and lon parameters as inputs to the network (as before).</w:t>
       </w:r>
     </w:p>
     <w:p>
@@ -4056,23 +3879,7 @@
         </w:numPr>
       </w:pPr>
       <w:r>
-        <w:t xml:space="preserve">Removed all features but: date, </w:t>
-      </w:r>
-      <w:proofErr w:type="spellStart"/>
-      <w:r>
-        <w:t>lon</w:t>
-      </w:r>
-      <w:proofErr w:type="spellEnd"/>
-      <w:r>
-        <w:t xml:space="preserve">, </w:t>
-      </w:r>
-      <w:proofErr w:type="spellStart"/>
-      <w:r>
-        <w:t>lat</w:t>
-      </w:r>
-      <w:proofErr w:type="spellEnd"/>
-      <w:r>
-        <w:t>, za, intensity.</w:t>
+        <w:t>Removed all features but: date, lon, lat, za, intensity.</w:t>
       </w:r>
     </w:p>
     <w:p>
@@ -4096,15 +3903,7 @@
         </w:numPr>
       </w:pPr>
       <w:r>
-        <w:t xml:space="preserve">Initialized last </w:t>
-      </w:r>
-      <w:proofErr w:type="spellStart"/>
-      <w:r>
-        <w:t>lin</w:t>
-      </w:r>
-      <w:proofErr w:type="spellEnd"/>
-      <w:r>
-        <w:t xml:space="preserve"> layer weights to be ¼ for the skip connections and 0 for the rest of the neurons. Biases are initialized to 0.</w:t>
+        <w:t>Initialized last lin layer weights to be ¼ for the skip connections and 0 for the rest of the neurons. Biases are initialized to 0.</w:t>
       </w:r>
     </w:p>
     <w:p>
@@ -4227,6 +4026,9 @@
         <w:t xml:space="preserve"> </w:t>
       </w:r>
       <w:r>
+        <w:rPr>
+          <w:noProof/>
+        </w:rPr>
         <w:drawing>
           <wp:inline distT="0" distB="0" distL="0" distR="0" wp14:anchorId="75168D4E" wp14:editId="727CD992">
             <wp:extent cx="5995283" cy="2798445"/>
@@ -4365,10 +4167,7 @@
       </w:pPr>
       <w:r>
         <w:lastRenderedPageBreak/>
-        <w:t>Skip Connection Naïve Model Output Input Data V2</w:t>
-      </w:r>
-      <w:r>
-        <w:t xml:space="preserve"> New Parameters Including M.S.L.</w:t>
+        <w:t>Skip Connection Naïve Model Output Input Data V2 New Parameters Including M.S.L.</w:t>
       </w:r>
     </w:p>
     <w:p>
@@ -4436,15 +4235,7 @@
         </w:numPr>
       </w:pPr>
       <w:r>
-        <w:t xml:space="preserve">Normalized date and </w:t>
-      </w:r>
-      <w:proofErr w:type="spellStart"/>
-      <w:r>
-        <w:t>lon</w:t>
-      </w:r>
-      <w:proofErr w:type="spellEnd"/>
-      <w:r>
-        <w:t xml:space="preserve"> to the range </w:t>
+        <w:t xml:space="preserve">Normalized date and lon to the range </w:t>
       </w:r>
       <m:oMath>
         <m:r>
@@ -4467,15 +4258,7 @@
         </w:numPr>
       </w:pPr>
       <w:r>
-        <w:t xml:space="preserve">Added the sin and cos of the normalized date and </w:t>
-      </w:r>
-      <w:proofErr w:type="spellStart"/>
-      <w:r>
-        <w:t>lon</w:t>
-      </w:r>
-      <w:proofErr w:type="spellEnd"/>
-      <w:r>
-        <w:t xml:space="preserve"> parameters as inputs to the network (as before).</w:t>
+        <w:t>Added the sin and cos of the normalized date and lon parameters as inputs to the network (as before).</w:t>
       </w:r>
     </w:p>
     <w:p>
@@ -4511,15 +4294,7 @@
         </w:numPr>
       </w:pPr>
       <w:r>
-        <w:t xml:space="preserve">Initialized last </w:t>
-      </w:r>
-      <w:proofErr w:type="spellStart"/>
-      <w:r>
-        <w:t>lin</w:t>
-      </w:r>
-      <w:proofErr w:type="spellEnd"/>
-      <w:r>
-        <w:t xml:space="preserve"> layer weights to be ¼ for the skip connections and 0 for the rest of the neurons. Biases are initialized to 0.</w:t>
+        <w:t>Initialized last lin layer weights to be ¼ for the skip connections and 0 for the rest of the neurons. Biases are initialized to 0.</w:t>
       </w:r>
     </w:p>
     <w:p>
@@ -4797,10 +4572,7 @@
       </w:pPr>
       <w:r>
         <w:lastRenderedPageBreak/>
-        <w:t>Skip Connection Naïve Model Output Input Data V2 New Parameters Including M.S.L.</w:t>
-      </w:r>
-      <w:r>
-        <w:t xml:space="preserve"> 1945-2024</w:t>
+        <w:t>Skip Connection Naïve Model Output Input Data V2 New Parameters Including M.S.L. 1945-2024</w:t>
       </w:r>
     </w:p>
     <w:p>
@@ -4820,13 +4592,7 @@
         </w:numPr>
       </w:pPr>
       <w:r>
-        <w:t xml:space="preserve">Training dataset years: </w:t>
-      </w:r>
-      <w:r>
-        <w:t>1945</w:t>
-      </w:r>
-      <w:r>
-        <w:t>-2024</w:t>
+        <w:t>Training dataset years: 1945-2024</w:t>
       </w:r>
     </w:p>
     <w:p>
@@ -4874,15 +4640,7 @@
         </w:numPr>
       </w:pPr>
       <w:r>
-        <w:t xml:space="preserve">Normalized date and </w:t>
-      </w:r>
-      <w:proofErr w:type="spellStart"/>
-      <w:r>
-        <w:t>lon</w:t>
-      </w:r>
-      <w:proofErr w:type="spellEnd"/>
-      <w:r>
-        <w:t xml:space="preserve"> to the range </w:t>
+        <w:t xml:space="preserve">Normalized date and lon to the range </w:t>
       </w:r>
       <m:oMath>
         <m:r>
@@ -4905,15 +4663,7 @@
         </w:numPr>
       </w:pPr>
       <w:r>
-        <w:t xml:space="preserve">Added the sin and cos of the normalized date and </w:t>
-      </w:r>
-      <w:proofErr w:type="spellStart"/>
-      <w:r>
-        <w:t>lon</w:t>
-      </w:r>
-      <w:proofErr w:type="spellEnd"/>
-      <w:r>
-        <w:t xml:space="preserve"> parameters as inputs to the network (as before).</w:t>
+        <w:t>Added the sin and cos of the normalized date and lon parameters as inputs to the network (as before).</w:t>
       </w:r>
     </w:p>
     <w:p>
@@ -4949,15 +4699,7 @@
         </w:numPr>
       </w:pPr>
       <w:r>
-        <w:t xml:space="preserve">Initialized last </w:t>
-      </w:r>
-      <w:proofErr w:type="spellStart"/>
-      <w:r>
-        <w:t>lin</w:t>
-      </w:r>
-      <w:proofErr w:type="spellEnd"/>
-      <w:r>
-        <w:t xml:space="preserve"> layer weights to be ¼ for the skip connections and 0 for the rest of the neurons. Biases are initialized to 0.</w:t>
+        <w:t>Initialized last lin layer weights to be ¼ for the skip connections and 0 for the rest of the neurons. Biases are initialized to 0.</w:t>
       </w:r>
     </w:p>
     <w:p>
@@ -5059,7 +4801,13 @@
           </w:tcPr>
           <w:p>
             <w:r>
-              <w:t>0.80</w:t>
+              <w:t>1</w:t>
+            </w:r>
+            <w:r>
+              <w:t>.</w:t>
+            </w:r>
+            <w:r>
+              <w:t>21</w:t>
             </w:r>
           </w:p>
         </w:tc>
@@ -5255,6 +5003,9 @@
         <w:br/>
       </w:r>
       <w:r>
+        <w:rPr>
+          <w:noProof/>
+        </w:rPr>
         <w:drawing>
           <wp:inline distT="0" distB="0" distL="0" distR="0" wp14:anchorId="7AB62458" wp14:editId="4F0B302D">
             <wp:extent cx="5486400" cy="1949450"/>
@@ -5295,6 +5046,466 @@
         <w:t>again, we get that the model validation MAE is much worse when the network trains on data between 1945-2024 compared to 1979-2024.</w:t>
       </w:r>
     </w:p>
+    <w:p>
+      <w:r>
+        <w:br w:type="page"/>
+      </w:r>
+    </w:p>
+    <w:p>
+      <w:pPr>
+        <w:pStyle w:val="Heading2"/>
+      </w:pPr>
+      <w:r>
+        <w:lastRenderedPageBreak/>
+        <w:t xml:space="preserve">Skip Connection </w:t>
+      </w:r>
+      <w:r>
+        <w:t xml:space="preserve">CNN </w:t>
+      </w:r>
+      <w:r>
+        <w:t>Model Output Input Data V2 New Parameters Including M.S.L.</w:t>
+      </w:r>
+    </w:p>
+    <w:p>
+      <w:pPr>
+        <w:pStyle w:val="Heading3"/>
+      </w:pPr>
+      <w:r>
+        <w:t>Experiment Setup</w:t>
+      </w:r>
+    </w:p>
+    <w:p>
+      <w:pPr>
+        <w:pStyle w:val="ListParagraph"/>
+        <w:numPr>
+          <w:ilvl w:val="0"/>
+          <w:numId w:val="10"/>
+        </w:numPr>
+      </w:pPr>
+      <w:r>
+        <w:t xml:space="preserve">Training dataset years: </w:t>
+      </w:r>
+      <w:r>
+        <w:t>1979</w:t>
+      </w:r>
+      <w:r>
+        <w:t>-2024</w:t>
+      </w:r>
+    </w:p>
+    <w:p>
+      <w:pPr>
+        <w:pStyle w:val="ListParagraph"/>
+        <w:numPr>
+          <w:ilvl w:val="0"/>
+          <w:numId w:val="10"/>
+        </w:numPr>
+      </w:pPr>
+      <w:r>
+        <w:t>Validation was selected randomly. 25% holdout of training. Done deterministically across all experiments.</w:t>
+      </w:r>
+    </w:p>
+    <w:p>
+      <w:pPr>
+        <w:pStyle w:val="ListParagraph"/>
+        <w:numPr>
+          <w:ilvl w:val="0"/>
+          <w:numId w:val="10"/>
+        </w:numPr>
+      </w:pPr>
+      <w:r>
+        <w:t>Normalized data (as before).</w:t>
+      </w:r>
+    </w:p>
+    <w:p>
+      <w:pPr>
+        <w:pStyle w:val="ListParagraph"/>
+        <w:numPr>
+          <w:ilvl w:val="0"/>
+          <w:numId w:val="10"/>
+        </w:numPr>
+      </w:pPr>
+      <w:r>
+        <w:t>C</w:t>
+      </w:r>
+      <w:r>
+        <w:t>NN</w:t>
+      </w:r>
+      <w:r>
+        <w:t xml:space="preserve"> with maxpool layers of depth 8</w:t>
+      </w:r>
+      <w:r>
+        <w:t>.</w:t>
+      </w:r>
+    </w:p>
+    <w:p>
+      <w:pPr>
+        <w:pStyle w:val="ListParagraph"/>
+        <w:numPr>
+          <w:ilvl w:val="0"/>
+          <w:numId w:val="10"/>
+        </w:numPr>
+      </w:pPr>
+      <w:r>
+        <w:t>The first 4 layers are cnn-&gt;maxpool with stride 2</w:t>
+      </w:r>
+    </w:p>
+    <w:p>
+      <w:pPr>
+        <w:pStyle w:val="ListParagraph"/>
+        <w:numPr>
+          <w:ilvl w:val="0"/>
+          <w:numId w:val="10"/>
+        </w:numPr>
+      </w:pPr>
+      <w:r>
+        <w:t>The next 4 layers are linear-&gt;relu</w:t>
+      </w:r>
+    </w:p>
+    <w:p>
+      <w:pPr>
+        <w:pStyle w:val="ListParagraph"/>
+        <w:numPr>
+          <w:ilvl w:val="0"/>
+          <w:numId w:val="10"/>
+        </w:numPr>
+      </w:pPr>
+      <w:r>
+        <w:t xml:space="preserve">Normalized date and lon to the range </w:t>
+      </w:r>
+      <m:oMath>
+        <m:r>
+          <w:rPr>
+            <w:rFonts w:ascii="Cambria Math" w:hAnsi="Cambria Math"/>
+          </w:rPr>
+          <m:t>[0,2π]</m:t>
+        </m:r>
+      </m:oMath>
+      <w:r>
+        <w:t xml:space="preserve"> (as before.</w:t>
+      </w:r>
+    </w:p>
+    <w:p>
+      <w:pPr>
+        <w:pStyle w:val="ListParagraph"/>
+        <w:numPr>
+          <w:ilvl w:val="0"/>
+          <w:numId w:val="10"/>
+        </w:numPr>
+      </w:pPr>
+      <w:r>
+        <w:t>Added the sin and cos of the normalized date and lon parameters as inputs to the network (as before).</w:t>
+      </w:r>
+    </w:p>
+    <w:p>
+      <w:pPr>
+        <w:pStyle w:val="ListParagraph"/>
+        <w:numPr>
+          <w:ilvl w:val="0"/>
+          <w:numId w:val="10"/>
+        </w:numPr>
+      </w:pPr>
+      <w:r>
+        <w:t>Added a lookback3h (as before).</w:t>
+      </w:r>
+    </w:p>
+    <w:p>
+      <w:pPr>
+        <w:pStyle w:val="ListParagraph"/>
+        <w:numPr>
+          <w:ilvl w:val="0"/>
+          <w:numId w:val="10"/>
+        </w:numPr>
+      </w:pPr>
+      <w:r>
+        <w:t>Added a skip connection to the last linear layer with the model outputs for lookbacks0-3h.</w:t>
+      </w:r>
+      <w:r>
+        <w:t xml:space="preserve"> (as before)</w:t>
+      </w:r>
+    </w:p>
+    <w:p>
+      <w:pPr>
+        <w:pStyle w:val="ListParagraph"/>
+        <w:numPr>
+          <w:ilvl w:val="0"/>
+          <w:numId w:val="10"/>
+        </w:numPr>
+      </w:pPr>
+      <w:r>
+        <w:t>Initialized last lin layer weights to be ¼ for the skip connections and 0 for the rest of the neurons. Biases are initialized to 0.</w:t>
+      </w:r>
+      <w:r>
+        <w:t xml:space="preserve"> (as before)</w:t>
+      </w:r>
+    </w:p>
+    <w:p>
+      <w:pPr>
+        <w:pStyle w:val="ListParagraph"/>
+        <w:numPr>
+          <w:ilvl w:val="0"/>
+          <w:numId w:val="10"/>
+        </w:numPr>
+      </w:pPr>
+      <w:r>
+        <w:t>Input data V2</w:t>
+      </w:r>
+    </w:p>
+    <w:p>
+      <w:pPr>
+        <w:pStyle w:val="ListParagraph"/>
+        <w:numPr>
+          <w:ilvl w:val="0"/>
+          <w:numId w:val="10"/>
+        </w:numPr>
+      </w:pPr>
+      <w:r>
+        <w:t>Added new parameters including M.S.L.</w:t>
+      </w:r>
+    </w:p>
+    <w:p>
+      <w:pPr>
+        <w:pStyle w:val="Heading3"/>
+      </w:pPr>
+      <w:r>
+        <w:t>Results</w:t>
+      </w:r>
+    </w:p>
+    <w:tbl>
+      <w:tblPr>
+        <w:tblStyle w:val="TableGrid"/>
+        <w:tblW w:w="0" w:type="auto"/>
+        <w:tblBorders>
+          <w:top w:val="none" w:sz="0" w:space="0" w:color="auto"/>
+          <w:left w:val="none" w:sz="0" w:space="0" w:color="auto"/>
+          <w:bottom w:val="none" w:sz="0" w:space="0" w:color="auto"/>
+          <w:right w:val="none" w:sz="0" w:space="0" w:color="auto"/>
+        </w:tblBorders>
+        <w:tblLook w:val="04A0" w:firstRow="1" w:lastRow="0" w:firstColumn="1" w:lastColumn="0" w:noHBand="0" w:noVBand="1"/>
+      </w:tblPr>
+      <w:tblGrid>
+        <w:gridCol w:w="4327"/>
+        <w:gridCol w:w="4313"/>
+      </w:tblGrid>
+      <w:tr>
+        <w:tc>
+          <w:tcPr>
+            <w:tcW w:w="4327" w:type="dxa"/>
+          </w:tcPr>
+          <w:p>
+            <w:r>
+              <w:t>Simple NN Normalized Skip Connection</w:t>
+            </w:r>
+          </w:p>
+        </w:tc>
+        <w:tc>
+          <w:tcPr>
+            <w:tcW w:w="4313" w:type="dxa"/>
+          </w:tcPr>
+          <w:p>
+            <w:r>
+              <w:t>Validation Mean Absolute Error</w:t>
+            </w:r>
+          </w:p>
+        </w:tc>
+      </w:tr>
+      <w:tr>
+        <w:tc>
+          <w:tcPr>
+            <w:tcW w:w="4327" w:type="dxa"/>
+          </w:tcPr>
+          <w:p>
+            <w:r>
+              <w:t>Lookback3h-Forecast1h</w:t>
+            </w:r>
+          </w:p>
+        </w:tc>
+        <w:tc>
+          <w:tcPr>
+            <w:tcW w:w="4313" w:type="dxa"/>
+          </w:tcPr>
+          <w:p>
+            <w:r>
+              <w:t>0.</w:t>
+            </w:r>
+            <w:r>
+              <w:t>52</w:t>
+            </w:r>
+          </w:p>
+        </w:tc>
+      </w:tr>
+    </w:tbl>
+    <w:p>
+      <w:pPr>
+        <w:pStyle w:val="Heading3"/>
+      </w:pPr>
+      <w:r>
+        <w:t>Training Process</w:t>
+      </w:r>
+    </w:p>
+    <w:p>
+      <w:pPr>
+        <w:rPr>
+          <w:noProof/>
+        </w:rPr>
+      </w:pPr>
+      <w:r>
+        <w:t>Validation Mean Absolute Error:</w:t>
+      </w:r>
+      <w:r>
+        <w:rPr>
+          <w:noProof/>
+        </w:rPr>
+        <w:t xml:space="preserve"> </w:t>
+      </w:r>
+    </w:p>
+    <w:p>
+      <w:pPr>
+        <w:rPr>
+          <w:noProof/>
+        </w:rPr>
+      </w:pPr>
+      <w:r>
+        <w:rPr>
+          <w:noProof/>
+        </w:rPr>
+        <w:drawing>
+          <wp:inline distT="0" distB="0" distL="0" distR="0" wp14:anchorId="43EBBF76" wp14:editId="26BB3A99">
+            <wp:extent cx="6109602" cy="2340864"/>
+            <wp:effectExtent l="0" t="0" r="5715" b="2540"/>
+            <wp:docPr id="1226601328" name="Picture 1"/>
+            <wp:cNvGraphicFramePr>
+              <a:graphicFrameLocks xmlns:a="http://schemas.openxmlformats.org/drawingml/2006/main" noChangeAspect="1"/>
+            </wp:cNvGraphicFramePr>
+            <a:graphic xmlns:a="http://schemas.openxmlformats.org/drawingml/2006/main">
+              <a:graphicData uri="http://schemas.openxmlformats.org/drawingml/2006/picture">
+                <pic:pic xmlns:pic="http://schemas.openxmlformats.org/drawingml/2006/picture">
+                  <pic:nvPicPr>
+                    <pic:cNvPr id="1226601328" name=""/>
+                    <pic:cNvPicPr/>
+                  </pic:nvPicPr>
+                  <pic:blipFill>
+                    <a:blip r:embed="rId26"/>
+                    <a:stretch>
+                      <a:fillRect/>
+                    </a:stretch>
+                  </pic:blipFill>
+                  <pic:spPr>
+                    <a:xfrm>
+                      <a:off x="0" y="0"/>
+                      <a:ext cx="6118205" cy="2344160"/>
+                    </a:xfrm>
+                    <a:prstGeom prst="rect">
+                      <a:avLst/>
+                    </a:prstGeom>
+                  </pic:spPr>
+                </pic:pic>
+              </a:graphicData>
+            </a:graphic>
+          </wp:inline>
+        </w:drawing>
+      </w:r>
+    </w:p>
+    <w:p>
+      <w:pPr>
+        <w:pStyle w:val="Heading3"/>
+      </w:pPr>
+      <w:r>
+        <w:lastRenderedPageBreak/>
+        <w:t>Feature Importance Analysis</w:t>
+      </w:r>
+    </w:p>
+    <w:p>
+      <w:r>
+        <w:rPr>
+          <w:noProof/>
+        </w:rPr>
+        <w:drawing>
+          <wp:inline distT="0" distB="0" distL="0" distR="0" wp14:anchorId="37A04E4C" wp14:editId="6D6B2E43">
+            <wp:extent cx="5486400" cy="3291205"/>
+            <wp:effectExtent l="0" t="0" r="0" b="4445"/>
+            <wp:docPr id="1416631319" name="Picture 1" descr="A graph with a blue line&#10;&#10;Description automatically generated"/>
+            <wp:cNvGraphicFramePr>
+              <a:graphicFrameLocks xmlns:a="http://schemas.openxmlformats.org/drawingml/2006/main" noChangeAspect="1"/>
+            </wp:cNvGraphicFramePr>
+            <a:graphic xmlns:a="http://schemas.openxmlformats.org/drawingml/2006/main">
+              <a:graphicData uri="http://schemas.openxmlformats.org/drawingml/2006/picture">
+                <pic:pic xmlns:pic="http://schemas.openxmlformats.org/drawingml/2006/picture">
+                  <pic:nvPicPr>
+                    <pic:cNvPr id="1416631319" name="Picture 1" descr="A graph with a blue line&#10;&#10;Description automatically generated"/>
+                    <pic:cNvPicPr>
+                      <a:picLocks noChangeAspect="1" noChangeArrowheads="1"/>
+                    </pic:cNvPicPr>
+                  </pic:nvPicPr>
+                  <pic:blipFill>
+                    <a:blip r:embed="rId27">
+                      <a:extLst>
+                        <a:ext uri="{28A0092B-C50C-407E-A947-70E740481C1C}">
+                          <a14:useLocalDpi xmlns:a14="http://schemas.microsoft.com/office/drawing/2010/main" val="0"/>
+                        </a:ext>
+                      </a:extLst>
+                    </a:blip>
+                    <a:srcRect/>
+                    <a:stretch>
+                      <a:fillRect/>
+                    </a:stretch>
+                  </pic:blipFill>
+                  <pic:spPr bwMode="auto">
+                    <a:xfrm>
+                      <a:off x="0" y="0"/>
+                      <a:ext cx="5486400" cy="3291205"/>
+                    </a:xfrm>
+                    <a:prstGeom prst="rect">
+                      <a:avLst/>
+                    </a:prstGeom>
+                    <a:noFill/>
+                    <a:ln>
+                      <a:noFill/>
+                    </a:ln>
+                  </pic:spPr>
+                </pic:pic>
+              </a:graphicData>
+            </a:graphic>
+          </wp:inline>
+        </w:drawing>
+      </w:r>
+    </w:p>
+    <w:p>
+      <w:pPr>
+        <w:pStyle w:val="Heading3"/>
+      </w:pPr>
+      <w:r>
+        <w:t>C</w:t>
+      </w:r>
+      <w:r>
+        <w:rPr>
+          <w:lang w:bidi="he-IL"/>
+        </w:rPr>
+        <w:t>onclusion</w:t>
+      </w:r>
+    </w:p>
+    <w:p>
+      <w:r>
+        <w:t>Further improved to 0.</w:t>
+      </w:r>
+      <w:r>
+        <w:t>52</w:t>
+      </w:r>
+      <w:r>
+        <w:t xml:space="preserve"> MAE on the validation set</w:t>
+      </w:r>
+      <w:r>
+        <w:t xml:space="preserve"> over 0.80 MAE on an equivalent center pixel NN.</w:t>
+      </w:r>
+      <w:r>
+        <w:br/>
+        <w:t>This suggests that using the spatial information is in-fact effective.</w:t>
+      </w:r>
+      <w:r>
+        <w:br/>
+        <w:t>tp feature importance is suspiciously low.</w:t>
+      </w:r>
+    </w:p>
+    <w:p/>
     <w:p/>
     <w:p/>
     <w:p/>
@@ -6016,7 +6227,7 @@
   <w:style w:type="paragraph" w:default="1" w:styleId="Normal">
     <w:name w:val="Normal"/>
     <w:qFormat/>
-    <w:rsid w:val="00C977E0"/>
+    <w:rsid w:val="004848FD"/>
   </w:style>
   <w:style w:type="paragraph" w:styleId="Heading1">
     <w:name w:val="heading 1"/>

</xml_diff>